<commit_message>
finish written part of report
</commit_message>
<xml_diff>
--- a/Documents/Towerfull Project Report - Vuilleumier Diaz Pollien.docx
+++ b/Documents/Towerfull Project Report - Vuilleumier Diaz Pollien.docx
@@ -709,7 +709,7 @@
           <w:noProof/>
         </w:rPr>
         <w:drawing>
-          <wp:inline distT="0" distB="0" distL="0" distR="0" wp14:anchorId="529FCCB2" wp14:editId="6BAE7FAB">
+          <wp:inline distT="0" distB="0" distL="0" distR="0" wp14:anchorId="529FCCB2" wp14:editId="29C9E18F">
             <wp:extent cx="5760720" cy="3848735"/>
             <wp:effectExtent l="0" t="0" r="0" b="0"/>
             <wp:docPr id="6" name="Image 5" descr="Une image contenant capture d’écran, texte, Rectangle, carré&#10;&#10;Le contenu généré par l’IA peut être incorrect.">
@@ -1027,6 +1027,26 @@
         </w:rPr>
         <w:t>.</w:t>
       </w:r>
+      <w:r>
+        <w:rPr>
+          <w:lang w:val="en-US"/>
+        </w:rPr>
+        <w:t xml:space="preserve"> It has a factory to create the monsters, its own instance, cloned from </w:t>
+      </w:r>
+      <w:proofErr w:type="spellStart"/>
+      <w:r>
+        <w:rPr>
+          <w:lang w:val="en-US"/>
+        </w:rPr>
+        <w:t>GameAssets</w:t>
+      </w:r>
+      <w:proofErr w:type="spellEnd"/>
+      <w:r>
+        <w:rPr>
+          <w:lang w:val="en-US"/>
+        </w:rPr>
+        <w:t xml:space="preserve"> (see later).</w:t>
+      </w:r>
     </w:p>
     <w:p>
       <w:pPr>
@@ -1104,13 +1124,6 @@
         </w:rPr>
         <w:t>, it will be available as a button to be built upon. If a tower is there, the tower can be clicked to give the player the option to destroy it, getting back a portion of the money invested, as well as the space available for a new build.</w:t>
       </w:r>
-    </w:p>
-    <w:p>
-      <w:pPr>
-        <w:rPr>
-          <w:lang w:val="en-US"/>
-        </w:rPr>
-      </w:pPr>
     </w:p>
     <w:p>
       <w:pPr>
@@ -1219,6 +1232,26 @@
         <w:rPr>
           <w:lang w:val="en-US"/>
         </w:rPr>
+        <w:t xml:space="preserve">, </w:t>
+      </w:r>
+      <w:proofErr w:type="spellStart"/>
+      <w:r>
+        <w:rPr>
+          <w:lang w:val="en-US"/>
+        </w:rPr>
+        <w:t>AbstractPrototypeLoader</w:t>
+      </w:r>
+      <w:proofErr w:type="spellEnd"/>
+      <w:r>
+        <w:rPr>
+          <w:lang w:val="en-US"/>
+        </w:rPr>
+        <w:t>,</w:t>
+      </w:r>
+      <w:r>
+        <w:rPr>
+          <w:lang w:val="en-US"/>
+        </w:rPr>
         <w:t xml:space="preserve"> and </w:t>
       </w:r>
       <w:proofErr w:type="spellStart"/>
@@ -1243,55 +1276,419 @@
           <w:lang w:val="en-US"/>
         </w:rPr>
       </w:pPr>
-    </w:p>
-    <w:p>
-      <w:pPr>
-        <w:rPr>
-          <w:lang w:val="en-US"/>
-        </w:rPr>
-      </w:pPr>
-    </w:p>
-    <w:p>
-      <w:pPr>
-        <w:rPr>
-          <w:lang w:val="en-US"/>
-        </w:rPr>
-      </w:pPr>
-    </w:p>
-    <w:p>
-      <w:pPr>
-        <w:rPr>
-          <w:lang w:val="en-US"/>
-        </w:rPr>
-      </w:pPr>
-    </w:p>
-    <w:p>
-      <w:pPr>
-        <w:rPr>
-          <w:lang w:val="en-US"/>
-        </w:rPr>
-      </w:pPr>
-    </w:p>
-    <w:p>
-      <w:pPr>
-        <w:rPr>
-          <w:lang w:val="en-US"/>
-        </w:rPr>
-      </w:pPr>
-    </w:p>
-    <w:p>
-      <w:pPr>
-        <w:rPr>
-          <w:lang w:val="en-US"/>
-        </w:rPr>
-      </w:pPr>
-    </w:p>
-    <w:p>
-      <w:pPr>
-        <w:rPr>
-          <w:lang w:val="en-US"/>
-        </w:rPr>
-      </w:pPr>
+      <w:r>
+        <w:rPr>
+          <w:lang w:val="en-US"/>
+        </w:rPr>
+        <w:t xml:space="preserve">We manage our assets centrally. This allows us to dispose of them in one go, without forgetting any. This is done in </w:t>
+      </w:r>
+      <w:proofErr w:type="spellStart"/>
+      <w:r>
+        <w:rPr>
+          <w:lang w:val="en-US"/>
+        </w:rPr>
+        <w:t>GameAssets</w:t>
+      </w:r>
+      <w:proofErr w:type="spellEnd"/>
+      <w:r>
+        <w:rPr>
+          <w:lang w:val="en-US"/>
+        </w:rPr>
+        <w:t xml:space="preserve">. It loads the assets from JSONs (using data classes, </w:t>
+      </w:r>
+      <w:proofErr w:type="spellStart"/>
+      <w:r>
+        <w:rPr>
+          <w:lang w:val="en-US"/>
+        </w:rPr>
+        <w:t>enums</w:t>
+      </w:r>
+      <w:proofErr w:type="spellEnd"/>
+      <w:r>
+        <w:rPr>
+          <w:lang w:val="en-US"/>
+        </w:rPr>
+        <w:t xml:space="preserve">, and implementations of </w:t>
+      </w:r>
+      <w:proofErr w:type="spellStart"/>
+      <w:r>
+        <w:rPr>
+          <w:lang w:val="en-US"/>
+        </w:rPr>
+        <w:t>AbstractPrototypeLoader</w:t>
+      </w:r>
+      <w:proofErr w:type="spellEnd"/>
+      <w:r>
+        <w:rPr>
+          <w:lang w:val="en-US"/>
+        </w:rPr>
+        <w:t xml:space="preserve"> for the loading of Prototypes). It’s then either stored in maps for levels, appearances and backgrounds, or in a </w:t>
+      </w:r>
+      <w:proofErr w:type="spellStart"/>
+      <w:r>
+        <w:rPr>
+          <w:lang w:val="en-US"/>
+        </w:rPr>
+        <w:t>PrototypeFactory</w:t>
+      </w:r>
+      <w:proofErr w:type="spellEnd"/>
+      <w:r>
+        <w:rPr>
+          <w:lang w:val="en-US"/>
+        </w:rPr>
+        <w:t xml:space="preserve"> for the Prototypes (monsters, towers, waves, and scenarios)</w:t>
+      </w:r>
+      <w:r>
+        <w:rPr>
+          <w:lang w:val="en-US"/>
+        </w:rPr>
+        <w:t xml:space="preserve"> (or in a Skin for the single skin we use for the buttons, or a Music for the music).</w:t>
+      </w:r>
+    </w:p>
+    <w:p>
+      <w:pPr>
+        <w:pStyle w:val="Titre1"/>
+        <w:rPr>
+          <w:lang w:val="en-US"/>
+        </w:rPr>
+      </w:pPr>
+      <w:r>
+        <w:rPr>
+          <w:lang w:val="en-US"/>
+        </w:rPr>
+        <w:t>What to do from there…?</w:t>
+      </w:r>
+    </w:p>
+    <w:p>
+      <w:pPr>
+        <w:rPr>
+          <w:lang w:val="en-US"/>
+        </w:rPr>
+      </w:pPr>
+    </w:p>
+    <w:p>
+      <w:pPr>
+        <w:rPr>
+          <w:lang w:val="en-US"/>
+        </w:rPr>
+      </w:pPr>
+      <w:r>
+        <w:rPr>
+          <w:lang w:val="en-US"/>
+        </w:rPr>
+        <w:t>There are still many points for which we started planning but didn’t have time to implement. These include, but are not limited to:</w:t>
+      </w:r>
+    </w:p>
+    <w:p>
+      <w:pPr>
+        <w:pStyle w:val="Paragraphedeliste"/>
+        <w:numPr>
+          <w:ilvl w:val="0"/>
+          <w:numId w:val="1"/>
+        </w:numPr>
+        <w:rPr>
+          <w:lang w:val="en-US"/>
+        </w:rPr>
+      </w:pPr>
+      <w:r>
+        <w:rPr>
+          <w:lang w:val="en-US"/>
+        </w:rPr>
+        <w:t>Adding spells to weaken monsters (modifying the scenario’s prototype, which is why each scenario has its own, so that it can be affected to make use of Prototype even more)</w:t>
+      </w:r>
+    </w:p>
+    <w:p>
+      <w:pPr>
+        <w:pStyle w:val="Paragraphedeliste"/>
+        <w:numPr>
+          <w:ilvl w:val="0"/>
+          <w:numId w:val="1"/>
+        </w:numPr>
+        <w:rPr>
+          <w:lang w:val="en-US"/>
+        </w:rPr>
+      </w:pPr>
+      <w:r>
+        <w:rPr>
+          <w:lang w:val="en-US"/>
+        </w:rPr>
+        <w:t>Adding specific towers that would be traps on the way</w:t>
+      </w:r>
+    </w:p>
+    <w:p>
+      <w:pPr>
+        <w:pStyle w:val="Paragraphedeliste"/>
+        <w:numPr>
+          <w:ilvl w:val="0"/>
+          <w:numId w:val="1"/>
+        </w:numPr>
+        <w:rPr>
+          <w:lang w:val="en-US"/>
+        </w:rPr>
+      </w:pPr>
+      <w:r>
+        <w:rPr>
+          <w:lang w:val="en-US"/>
+        </w:rPr>
+        <w:t>Adding a survival mode, where the waves become harder and harder and never stop</w:t>
+      </w:r>
+    </w:p>
+    <w:p>
+      <w:pPr>
+        <w:pStyle w:val="Paragraphedeliste"/>
+        <w:numPr>
+          <w:ilvl w:val="0"/>
+          <w:numId w:val="1"/>
+        </w:numPr>
+        <w:rPr>
+          <w:lang w:val="en-US"/>
+        </w:rPr>
+      </w:pPr>
+      <w:r>
+        <w:rPr>
+          <w:lang w:val="en-US"/>
+        </w:rPr>
+        <w:t>Adding the option to upgrade towers</w:t>
+      </w:r>
+    </w:p>
+    <w:p>
+      <w:pPr>
+        <w:pStyle w:val="Paragraphedeliste"/>
+        <w:numPr>
+          <w:ilvl w:val="0"/>
+          <w:numId w:val="1"/>
+        </w:numPr>
+        <w:rPr>
+          <w:lang w:val="en-US"/>
+        </w:rPr>
+      </w:pPr>
+      <w:r>
+        <w:rPr>
+          <w:lang w:val="en-US"/>
+        </w:rPr>
+        <w:t>Fixing UI for smaller windows</w:t>
+      </w:r>
+    </w:p>
+    <w:p>
+      <w:pPr>
+        <w:pStyle w:val="Paragraphedeliste"/>
+        <w:numPr>
+          <w:ilvl w:val="0"/>
+          <w:numId w:val="1"/>
+        </w:numPr>
+        <w:rPr>
+          <w:lang w:val="en-US"/>
+        </w:rPr>
+      </w:pPr>
+      <w:r>
+        <w:rPr>
+          <w:lang w:val="en-US"/>
+        </w:rPr>
+        <w:t>Giving a list of Scenarios to a Level, then setting the scenario randomly from among them</w:t>
+      </w:r>
+    </w:p>
+    <w:p>
+      <w:pPr>
+        <w:pStyle w:val="Paragraphedeliste"/>
+        <w:numPr>
+          <w:ilvl w:val="0"/>
+          <w:numId w:val="1"/>
+        </w:numPr>
+        <w:rPr>
+          <w:lang w:val="en-US"/>
+        </w:rPr>
+      </w:pPr>
+      <w:r>
+        <w:rPr>
+          <w:lang w:val="en-US"/>
+        </w:rPr>
+        <w:t>Change tower attack mechanic (it currently attacks the monster that spawned first in range, which may not always be very intuitive)</w:t>
+      </w:r>
+    </w:p>
+    <w:p>
+      <w:pPr>
+        <w:pStyle w:val="Paragraphedeliste"/>
+        <w:numPr>
+          <w:ilvl w:val="0"/>
+          <w:numId w:val="1"/>
+        </w:numPr>
+        <w:rPr>
+          <w:lang w:val="en-US"/>
+        </w:rPr>
+      </w:pPr>
+      <w:r>
+        <w:rPr>
+          <w:lang w:val="en-US"/>
+        </w:rPr>
+        <w:t>Better balancing</w:t>
+      </w:r>
+    </w:p>
+    <w:p>
+      <w:pPr>
+        <w:pStyle w:val="Paragraphedeliste"/>
+        <w:numPr>
+          <w:ilvl w:val="0"/>
+          <w:numId w:val="1"/>
+        </w:numPr>
+        <w:rPr>
+          <w:lang w:val="en-US"/>
+        </w:rPr>
+      </w:pPr>
+      <w:r>
+        <w:rPr>
+          <w:lang w:val="en-US"/>
+        </w:rPr>
+        <w:t>Make it so that generated levels can have multiple paths</w:t>
+      </w:r>
+    </w:p>
+    <w:p>
+      <w:pPr>
+        <w:pStyle w:val="Paragraphedeliste"/>
+        <w:numPr>
+          <w:ilvl w:val="0"/>
+          <w:numId w:val="1"/>
+        </w:numPr>
+        <w:rPr>
+          <w:lang w:val="en-US"/>
+        </w:rPr>
+      </w:pPr>
+      <w:r>
+        <w:rPr>
+          <w:lang w:val="en-US"/>
+        </w:rPr>
+        <w:t>Make level progression a thing (unlock levels as you go), and add levels</w:t>
+      </w:r>
+    </w:p>
+    <w:p>
+      <w:pPr>
+        <w:pStyle w:val="Paragraphedeliste"/>
+        <w:numPr>
+          <w:ilvl w:val="0"/>
+          <w:numId w:val="1"/>
+        </w:numPr>
+        <w:rPr>
+          <w:lang w:val="en-US"/>
+        </w:rPr>
+      </w:pPr>
+      <w:r>
+        <w:rPr>
+          <w:lang w:val="en-US"/>
+        </w:rPr>
+        <w:t>Create difficulty levels</w:t>
+      </w:r>
+    </w:p>
+    <w:p>
+      <w:pPr>
+        <w:pStyle w:val="Paragraphedeliste"/>
+        <w:numPr>
+          <w:ilvl w:val="0"/>
+          <w:numId w:val="1"/>
+        </w:numPr>
+        <w:rPr>
+          <w:lang w:val="en-US"/>
+        </w:rPr>
+      </w:pPr>
+      <w:r>
+        <w:rPr>
+          <w:lang w:val="en-US"/>
+        </w:rPr>
+        <w:t>Add background decors to make it more beautiful</w:t>
+      </w:r>
+    </w:p>
+    <w:p>
+      <w:pPr>
+        <w:pStyle w:val="Paragraphedeliste"/>
+        <w:numPr>
+          <w:ilvl w:val="0"/>
+          <w:numId w:val="1"/>
+        </w:numPr>
+        <w:rPr>
+          <w:lang w:val="en-US"/>
+        </w:rPr>
+      </w:pPr>
+      <w:r>
+        <w:rPr>
+          <w:lang w:val="en-US"/>
+        </w:rPr>
+        <w:t>Add animations</w:t>
+      </w:r>
+    </w:p>
+    <w:p>
+      <w:pPr>
+        <w:pStyle w:val="Paragraphedeliste"/>
+        <w:numPr>
+          <w:ilvl w:val="0"/>
+          <w:numId w:val="1"/>
+        </w:numPr>
+        <w:rPr>
+          <w:lang w:val="en-US"/>
+        </w:rPr>
+      </w:pPr>
+      <w:r>
+        <w:rPr>
+          <w:lang w:val="en-US"/>
+        </w:rPr>
+        <w:t>Add projectiles (not instant, but moving, with appearances, speed, and so on)</w:t>
+      </w:r>
+    </w:p>
+    <w:p>
+      <w:pPr>
+        <w:pStyle w:val="Paragraphedeliste"/>
+        <w:numPr>
+          <w:ilvl w:val="0"/>
+          <w:numId w:val="1"/>
+        </w:numPr>
+        <w:rPr>
+          <w:lang w:val="en-US"/>
+        </w:rPr>
+      </w:pPr>
+      <w:r>
+        <w:rPr>
+          <w:lang w:val="en-US"/>
+        </w:rPr>
+        <w:t>Add a campaign (life is kept in between levels, that kind of thing)</w:t>
+      </w:r>
+    </w:p>
+    <w:p>
+      <w:pPr>
+        <w:pStyle w:val="Paragraphedeliste"/>
+        <w:numPr>
+          <w:ilvl w:val="0"/>
+          <w:numId w:val="1"/>
+        </w:numPr>
+        <w:rPr>
+          <w:lang w:val="en-US"/>
+        </w:rPr>
+      </w:pPr>
+      <w:r>
+        <w:rPr>
+          <w:lang w:val="en-US"/>
+        </w:rPr>
+        <w:t>Make monsters and/or towers do some other effects (weaken/slow monsters, destroy towers, do zone attacks, that kind of things, spawn more monsters when a monster dies)</w:t>
+      </w:r>
+    </w:p>
+    <w:p>
+      <w:pPr>
+        <w:pStyle w:val="Paragraphedeliste"/>
+        <w:numPr>
+          <w:ilvl w:val="0"/>
+          <w:numId w:val="1"/>
+        </w:numPr>
+        <w:jc w:val="left"/>
+        <w:rPr>
+          <w:rFonts w:asciiTheme="majorHAnsi" w:eastAsiaTheme="majorEastAsia" w:hAnsiTheme="majorHAnsi" w:cstheme="majorBidi"/>
+          <w:color w:val="0F4761" w:themeColor="accent1" w:themeShade="BF"/>
+          <w:sz w:val="40"/>
+          <w:szCs w:val="40"/>
+          <w:lang w:val="en-US"/>
+        </w:rPr>
+      </w:pPr>
+      <w:r>
+        <w:rPr>
+          <w:lang w:val="en-US"/>
+        </w:rPr>
+        <w:t>And so on…</w:t>
+      </w:r>
       <w:r>
         <w:rPr>
           <w:lang w:val="en-US"/>
@@ -1301,7 +1698,7 @@
     </w:p>
     <w:p>
       <w:pPr>
-        <w:jc w:val="left"/>
+        <w:pStyle w:val="Titre1"/>
         <w:rPr>
           <w:lang w:val="en-US"/>
         </w:rPr>
@@ -1311,18 +1708,200 @@
           <w:lang w:val="en-US"/>
         </w:rPr>
         <w:lastRenderedPageBreak/>
-        <w:br w:type="page"/>
-      </w:r>
-    </w:p>
-    <w:p>
-      <w:pPr>
-        <w:rPr>
-          <w:lang w:val="en-US"/>
-        </w:rPr>
-      </w:pPr>
+        <w:t>Conclusion</w:t>
+      </w:r>
+    </w:p>
+    <w:p>
+      <w:pPr>
+        <w:rPr>
+          <w:lang w:val="en-US"/>
+        </w:rPr>
+      </w:pPr>
+    </w:p>
+    <w:p>
+      <w:pPr>
+        <w:rPr>
+          <w:lang w:val="en-US"/>
+        </w:rPr>
+      </w:pPr>
+      <w:r>
+        <w:rPr>
+          <w:lang w:val="en-US"/>
+        </w:rPr>
+        <w:t xml:space="preserve">We had fun making this project and using </w:t>
+      </w:r>
+      <w:proofErr w:type="spellStart"/>
+      <w:r>
+        <w:rPr>
+          <w:lang w:val="en-US"/>
+        </w:rPr>
+        <w:t>Protoype</w:t>
+      </w:r>
+      <w:proofErr w:type="spellEnd"/>
+      <w:r>
+        <w:rPr>
+          <w:lang w:val="en-US"/>
+        </w:rPr>
+        <w:t>, it’s an interesting tool which made it quite easy to manage the factories and so on. As mentioned, there is still a lot more that we could do with this, either for corrections (mostly with the displays given changes to the size of the screen) or to make it better, but we have to stop at some point.</w:t>
+      </w:r>
+    </w:p>
+    <w:p>
+      <w:pPr>
+        <w:rPr>
+          <w:lang w:val="en-US"/>
+        </w:rPr>
+      </w:pPr>
+      <w:r>
+        <w:rPr>
+          <w:lang w:val="en-US"/>
+        </w:rPr>
+        <w:t>We hope you’ll enjoy testing it, we tried not to make it too easy for you</w:t>
+      </w:r>
+      <w:r>
+        <w:rPr>
+          <w:lang w:val="en-US"/>
+        </w:rPr>
+        <w:t>, while still being possible. Don’t be ashamed to pause, otherwise it can go fast, and don’t forget that saves don’t survive a relaunch. If you don’t want the music, it can be muted in the main menu.</w:t>
+      </w:r>
+    </w:p>
+    <w:p>
+      <w:pPr>
+        <w:rPr>
+          <w:lang w:val="en-US"/>
+        </w:rPr>
+      </w:pPr>
+      <w:r>
+        <w:rPr>
+          <w:lang w:val="en-US"/>
+        </w:rPr>
+        <w:t>Have fun !</w:t>
+      </w:r>
+    </w:p>
+    <w:p>
+      <w:pPr>
+        <w:pStyle w:val="Paragraphedeliste"/>
+        <w:numPr>
+          <w:ilvl w:val="0"/>
+          <w:numId w:val="1"/>
+        </w:numPr>
+        <w:rPr>
+          <w:lang w:val="en-US"/>
+        </w:rPr>
+      </w:pPr>
+      <w:r>
+        <w:rPr>
+          <w:lang w:val="en-US"/>
+        </w:rPr>
+        <w:t>Team Prototype</w:t>
+      </w:r>
+    </w:p>
+    <w:p>
+      <w:pPr>
+        <w:rPr>
+          <w:lang w:val="en-US"/>
+        </w:rPr>
+      </w:pPr>
+    </w:p>
+    <w:p>
+      <w:pPr>
+        <w:rPr>
+          <w:lang w:val="en-US"/>
+        </w:rPr>
+      </w:pPr>
+      <w:r>
+        <w:rPr>
+          <w:noProof/>
+        </w:rPr>
+        <w:drawing>
+          <wp:inline distT="0" distB="0" distL="0" distR="0" wp14:anchorId="1ADDA7DB" wp14:editId="4DE35044">
+            <wp:extent cx="5760720" cy="3240405"/>
+            <wp:effectExtent l="0" t="0" r="0" b="0"/>
+            <wp:docPr id="861795941" name="Image 1" descr="Une image contenant nuage, ciel, arbre, plein air&#10;&#10;Le contenu généré par l’IA peut être incorrect."/>
+            <wp:cNvGraphicFramePr>
+              <a:graphicFrameLocks xmlns:a="http://schemas.openxmlformats.org/drawingml/2006/main" noChangeAspect="1"/>
+            </wp:cNvGraphicFramePr>
+            <a:graphic xmlns:a="http://schemas.openxmlformats.org/drawingml/2006/main">
+              <a:graphicData uri="http://schemas.openxmlformats.org/drawingml/2006/picture">
+                <pic:pic xmlns:pic="http://schemas.openxmlformats.org/drawingml/2006/picture">
+                  <pic:nvPicPr>
+                    <pic:cNvPr id="861795941" name="Image 1" descr="Une image contenant nuage, ciel, arbre, plein air&#10;&#10;Le contenu généré par l’IA peut être incorrect."/>
+                    <pic:cNvPicPr>
+                      <a:picLocks noChangeAspect="1" noChangeArrowheads="1"/>
+                    </pic:cNvPicPr>
+                  </pic:nvPicPr>
+                  <pic:blipFill>
+                    <a:blip r:embed="rId12">
+                      <a:extLst>
+                        <a:ext uri="{28A0092B-C50C-407E-A947-70E740481C1C}">
+                          <a14:useLocalDpi xmlns:a14="http://schemas.microsoft.com/office/drawing/2010/main" val="0"/>
+                        </a:ext>
+                      </a:extLst>
+                    </a:blip>
+                    <a:srcRect/>
+                    <a:stretch>
+                      <a:fillRect/>
+                    </a:stretch>
+                  </pic:blipFill>
+                  <pic:spPr bwMode="auto">
+                    <a:xfrm>
+                      <a:off x="0" y="0"/>
+                      <a:ext cx="5760720" cy="3240405"/>
+                    </a:xfrm>
+                    <a:prstGeom prst="rect">
+                      <a:avLst/>
+                    </a:prstGeom>
+                    <a:noFill/>
+                    <a:ln>
+                      <a:noFill/>
+                    </a:ln>
+                  </pic:spPr>
+                </pic:pic>
+              </a:graphicData>
+            </a:graphic>
+          </wp:inline>
+        </w:drawing>
+      </w:r>
+    </w:p>
+    <w:p>
+      <w:pPr>
+        <w:rPr>
+          <w:lang w:val="en-US"/>
+        </w:rPr>
+      </w:pPr>
+      <w:r>
+        <w:rPr>
+          <w:lang w:val="en-US"/>
+        </w:rPr>
+        <w:t xml:space="preserve">Source: </w:t>
+      </w:r>
+      <w:hyperlink r:id="rId13" w:history="1">
+        <w:r>
+          <w:rPr>
+            <w:rStyle w:val="Lienhypertexte"/>
+            <w:lang w:val="en-US"/>
+          </w:rPr>
+          <w:t xml:space="preserve">Castle in the distance by </w:t>
+        </w:r>
+        <w:proofErr w:type="spellStart"/>
+        <w:r>
+          <w:rPr>
+            <w:rStyle w:val="Lienhypertexte"/>
+            <w:lang w:val="en-US"/>
+          </w:rPr>
+          <w:t>shotguncze</w:t>
+        </w:r>
+        <w:proofErr w:type="spellEnd"/>
+        <w:r>
+          <w:rPr>
+            <w:rStyle w:val="Lienhypertexte"/>
+            <w:lang w:val="en-US"/>
+          </w:rPr>
+          <w:t xml:space="preserve"> on DeviantArt</w:t>
+        </w:r>
+      </w:hyperlink>
     </w:p>
     <w:sectPr>
-      <w:footerReference w:type="default" r:id="rId12"/>
+      <w:footerReference w:type="default" r:id="rId14"/>
       <w:pgSz w:w="11906" w:h="16838"/>
       <w:pgMar w:top="1417" w:right="1417" w:bottom="1417" w:left="1417" w:header="708" w:footer="708" w:gutter="0"/>
       <w:cols w:space="708"/>
@@ -2152,7 +2731,6 @@
   <w:style w:type="character" w:default="1" w:styleId="Policepardfaut">
     <w:name w:val="Default Paragraph Font"/>
     <w:uiPriority w:val="1"/>
-    <w:semiHidden/>
     <w:unhideWhenUsed/>
   </w:style>
   <w:style w:type="table" w:default="1" w:styleId="TableauNormal">

</xml_diff>